<commit_message>
Mise à jours des touches
</commit_message>
<xml_diff>
--- a/docs/FlappyBird_ModeDEmploi.docx
+++ b/docs/FlappyBird_ModeDEmploi.docx
@@ -1590,27 +1590,14 @@
       <w:r>
         <w:t xml:space="preserve">Figure </w:t>
       </w:r>
-      <w:r>
-        <w:fldChar w:fldCharType="begin"/>
-      </w:r>
-      <w:r>
-        <w:instrText xml:space="preserve"> SEQ Figure \* ARABIC </w:instrText>
-      </w:r>
-      <w:r>
-        <w:fldChar w:fldCharType="separate"/>
-      </w:r>
-      <w:r>
-        <w:rPr>
-          <w:noProof/>
-        </w:rPr>
-        <w:t>1</w:t>
-      </w:r>
-      <w:r>
-        <w:rPr>
-          <w:noProof/>
-        </w:rPr>
-        <w:fldChar w:fldCharType="end"/>
-      </w:r>
+      <w:fldSimple w:instr=" SEQ Figure \* ARABIC ">
+        <w:r>
+          <w:rPr>
+            <w:noProof/>
+          </w:rPr>
+          <w:t>1</w:t>
+        </w:r>
+      </w:fldSimple>
       <w:r>
         <w:t xml:space="preserve"> Fenêtre du jeu</w:t>
       </w:r>
@@ -1652,6 +1639,7 @@
     </w:p>
     <w:p>
       <w:pPr>
+        <w:keepNext/>
         <w:jc w:val="center"/>
       </w:pPr>
       <w:r>
@@ -1659,10 +1647,10 @@
           <w:noProof/>
         </w:rPr>
         <w:drawing>
-          <wp:inline distT="0" distB="0" distL="0" distR="0" wp14:anchorId="5D5951F4" wp14:editId="6FABF34E">
-            <wp:extent cx="4214495" cy="2258060"/>
-            <wp:effectExtent l="0" t="0" r="0" b="8890"/>
-            <wp:docPr id="1" name="Image 1"/>
+          <wp:inline distT="0" distB="0" distL="0" distR="0" wp14:anchorId="7A45571B" wp14:editId="1DC02169">
+            <wp:extent cx="4214225" cy="2255715"/>
+            <wp:effectExtent l="0" t="0" r="0" b="0"/>
+            <wp:docPr id="6" name="Image 6"/>
             <wp:cNvGraphicFramePr>
               <a:graphicFrameLocks xmlns:a="http://schemas.openxmlformats.org/drawingml/2006/main" noChangeAspect="1"/>
             </wp:cNvGraphicFramePr>
@@ -1670,10 +1658,8 @@
               <a:graphicData uri="http://schemas.openxmlformats.org/drawingml/2006/picture">
                 <pic:pic xmlns:pic="http://schemas.openxmlformats.org/drawingml/2006/picture">
                   <pic:nvPicPr>
-                    <pic:cNvPr id="0" name="Picture 1"/>
-                    <pic:cNvPicPr>
-                      <a:picLocks noChangeAspect="1" noChangeArrowheads="1"/>
-                    </pic:cNvPicPr>
+                    <pic:cNvPr id="6" name="Image 6"/>
+                    <pic:cNvPicPr/>
                   </pic:nvPicPr>
                   <pic:blipFill>
                     <a:blip r:embed="rId14">
@@ -1683,23 +1669,18 @@
                         </a:ext>
                       </a:extLst>
                     </a:blip>
-                    <a:srcRect/>
                     <a:stretch>
                       <a:fillRect/>
                     </a:stretch>
                   </pic:blipFill>
-                  <pic:spPr bwMode="auto">
+                  <pic:spPr>
                     <a:xfrm>
                       <a:off x="0" y="0"/>
-                      <a:ext cx="4214495" cy="2258060"/>
+                      <a:ext cx="4214225" cy="2255715"/>
                     </a:xfrm>
                     <a:prstGeom prst="rect">
                       <a:avLst/>
                     </a:prstGeom>
-                    <a:noFill/>
-                    <a:ln>
-                      <a:noFill/>
-                    </a:ln>
                   </pic:spPr>
                 </pic:pic>
               </a:graphicData>
@@ -1710,6 +1691,26 @@
     </w:p>
     <w:p>
       <w:pPr>
+        <w:pStyle w:val="Lgende"/>
+        <w:jc w:val="center"/>
+      </w:pPr>
+      <w:r>
+        <w:t xml:space="preserve">Figure </w:t>
+      </w:r>
+      <w:fldSimple w:instr=" SEQ Figure \* ARABIC ">
+        <w:r>
+          <w:rPr>
+            <w:noProof/>
+          </w:rPr>
+          <w:t>2</w:t>
+        </w:r>
+      </w:fldSimple>
+      <w:r>
+        <w:t xml:space="preserve"> Touches du jeu</w:t>
+      </w:r>
+    </w:p>
+    <w:p>
+      <w:pPr>
         <w:pStyle w:val="Titre2"/>
       </w:pPr>
       <w:bookmarkStart w:id="4" w:name="_Toc57705465"/>
@@ -1775,7 +1776,13 @@
         </w:numPr>
       </w:pPr>
       <w:r>
-        <w:t>Lorsque l’écran de fin de partie apparaît, appuyez sur R pour rejouer, ou sur Q pour quitter.</w:t>
+        <w:t>Lorsque l’écran de fin de partie apparaît, appuyez sur R pour rejouer, sur Q pour quitter</w:t>
+      </w:r>
+      <w:r>
+        <w:t xml:space="preserve"> ou maintenez sur TAB pour visionner les scores</w:t>
+      </w:r>
+      <w:r>
+        <w:t>.</w:t>
       </w:r>
     </w:p>
     <w:p>
@@ -1808,6 +1815,9 @@
         <w:jc w:val="center"/>
       </w:pPr>
       <w:r>
+        <w:rPr>
+          <w:noProof/>
+        </w:rPr>
         <w:drawing>
           <wp:inline distT="0" distB="0" distL="0" distR="0" wp14:anchorId="7EBB6AD7" wp14:editId="6CC4DFB8">
             <wp:extent cx="1228432" cy="592675"/>
@@ -1974,7 +1984,7 @@
       <w:rPr>
         <w:noProof/>
       </w:rPr>
-      <w:t>1er décembre 2020</w:t>
+      <w:t>2 décembre 2020</w:t>
     </w:r>
     <w:r>
       <w:fldChar w:fldCharType="end"/>
@@ -2009,14 +2019,27 @@
     <w:r>
       <w:t>/</w:t>
     </w:r>
-    <w:fldSimple w:instr=" SECTIONPAGES  \* Arabic  \* MERGEFORMAT ">
-      <w:r>
-        <w:rPr>
-          <w:noProof/>
-        </w:rPr>
-        <w:t>2</w:t>
-      </w:r>
-    </w:fldSimple>
+    <w:r>
+      <w:fldChar w:fldCharType="begin"/>
+    </w:r>
+    <w:r>
+      <w:instrText xml:space="preserve"> SECTIONPAGES  \* Arabic  \* MERGEFORMAT </w:instrText>
+    </w:r>
+    <w:r>
+      <w:fldChar w:fldCharType="separate"/>
+    </w:r>
+    <w:r>
+      <w:rPr>
+        <w:noProof/>
+      </w:rPr>
+      <w:t>2</w:t>
+    </w:r>
+    <w:r>
+      <w:rPr>
+        <w:noProof/>
+      </w:rPr>
+      <w:fldChar w:fldCharType="end"/>
+    </w:r>
   </w:p>
 </w:ftr>
 </file>
@@ -2113,32 +2136,35 @@
         </wp:anchor>
       </w:drawing>
     </w:r>
-    <w:fldSimple w:instr=" AUTHOR  \* FirstCap  \* MERGEFORMAT ">
-      <w:r>
-        <w:rPr>
-          <w:noProof/>
-        </w:rPr>
-        <w:t>Bovay Louis</w:t>
-      </w:r>
-    </w:fldSimple>
-    <w:r>
-      <w:ptab w:relativeTo="margin" w:alignment="center" w:leader="none"/>
-    </w:r>
     <w:r>
       <w:fldChar w:fldCharType="begin"/>
     </w:r>
     <w:r>
-      <w:instrText xml:space="preserve"> TITLE  \* FirstCap  \* MERGEFORMAT </w:instrText>
+      <w:instrText xml:space="preserve"> AUTHOR  \* FirstCap  \* MERGEFORMAT </w:instrText>
     </w:r>
     <w:r>
       <w:fldChar w:fldCharType="separate"/>
     </w:r>
     <w:r>
-      <w:t>FlappyBird – Mode d’emploi</w:t>
+      <w:rPr>
+        <w:noProof/>
+      </w:rPr>
+      <w:t>Bovay Louis</w:t>
     </w:r>
     <w:r>
+      <w:rPr>
+        <w:noProof/>
+      </w:rPr>
       <w:fldChar w:fldCharType="end"/>
     </w:r>
+    <w:r>
+      <w:ptab w:relativeTo="margin" w:alignment="center" w:leader="none"/>
+    </w:r>
+    <w:fldSimple w:instr=" TITLE  \* FirstCap  \* MERGEFORMAT ">
+      <w:r>
+        <w:t>FlappyBird – Mode d’emploi</w:t>
+      </w:r>
+    </w:fldSimple>
     <w:r>
       <w:ptab w:relativeTo="margin" w:alignment="right" w:leader="none"/>
     </w:r>

</xml_diff>

<commit_message>
Nouvelle image de touches
</commit_message>
<xml_diff>
--- a/docs/FlappyBird_ModeDEmploi.docx
+++ b/docs/FlappyBird_ModeDEmploi.docx
@@ -1590,14 +1590,30 @@
       <w:r>
         <w:t xml:space="preserve">Figure </w:t>
       </w:r>
-      <w:fldSimple w:instr=" SEQ Figure \* ARABIC ">
-        <w:r>
-          <w:rPr>
-            <w:noProof/>
-          </w:rPr>
-          <w:t>1</w:t>
-        </w:r>
-      </w:fldSimple>
+      <w:r>
+        <w:fldChar w:fldCharType="begin"/>
+      </w:r>
+      <w:r>
+        <w:instrText xml:space="preserve"> </w:instrText>
+      </w:r>
+      <w:r>
+        <w:instrText xml:space="preserve">SEQ Figure \* ARABIC </w:instrText>
+      </w:r>
+      <w:r>
+        <w:fldChar w:fldCharType="separate"/>
+      </w:r>
+      <w:r>
+        <w:rPr>
+          <w:noProof/>
+        </w:rPr>
+        <w:t>1</w:t>
+      </w:r>
+      <w:r>
+        <w:rPr>
+          <w:noProof/>
+        </w:rPr>
+        <w:fldChar w:fldCharType="end"/>
+      </w:r>
       <w:r>
         <w:t xml:space="preserve"> Fenêtre du jeu</w:t>
       </w:r>
@@ -1639,18 +1655,21 @@
     </w:p>
     <w:p>
       <w:pPr>
+        <w:pStyle w:val="Lgende"/>
         <w:keepNext/>
         <w:jc w:val="center"/>
       </w:pPr>
       <w:r>
         <w:rPr>
+          <w:i w:val="0"/>
+          <w:iCs w:val="0"/>
           <w:noProof/>
         </w:rPr>
         <w:drawing>
-          <wp:inline distT="0" distB="0" distL="0" distR="0" wp14:anchorId="7A45571B" wp14:editId="1DC02169">
-            <wp:extent cx="4214225" cy="2255715"/>
+          <wp:inline distT="0" distB="0" distL="0" distR="0" wp14:anchorId="54D5E958" wp14:editId="1BB75357">
+            <wp:extent cx="4554772" cy="2821348"/>
             <wp:effectExtent l="0" t="0" r="0" b="0"/>
-            <wp:docPr id="6" name="Image 6"/>
+            <wp:docPr id="1" name="Image 1"/>
             <wp:cNvGraphicFramePr>
               <a:graphicFrameLocks xmlns:a="http://schemas.openxmlformats.org/drawingml/2006/main" noChangeAspect="1"/>
             </wp:cNvGraphicFramePr>
@@ -1658,7 +1677,7 @@
               <a:graphicData uri="http://schemas.openxmlformats.org/drawingml/2006/picture">
                 <pic:pic xmlns:pic="http://schemas.openxmlformats.org/drawingml/2006/picture">
                   <pic:nvPicPr>
-                    <pic:cNvPr id="6" name="Image 6"/>
+                    <pic:cNvPr id="1" name="Image 1"/>
                     <pic:cNvPicPr/>
                   </pic:nvPicPr>
                   <pic:blipFill>
@@ -1676,7 +1695,7 @@
                   <pic:spPr>
                     <a:xfrm>
                       <a:off x="0" y="0"/>
-                      <a:ext cx="4214225" cy="2255715"/>
+                      <a:ext cx="4563260" cy="2826606"/>
                     </a:xfrm>
                     <a:prstGeom prst="rect">
                       <a:avLst/>
@@ -1693,6 +1712,10 @@
       <w:pPr>
         <w:pStyle w:val="Lgende"/>
         <w:jc w:val="center"/>
+        <w:rPr>
+          <w:i w:val="0"/>
+          <w:iCs w:val="0"/>
+        </w:rPr>
       </w:pPr>
       <w:r>
         <w:t xml:space="preserve">Figure </w:t>
@@ -1706,7 +1729,7 @@
         </w:r>
       </w:fldSimple>
       <w:r>
-        <w:t xml:space="preserve"> Touches du jeu</w:t>
+        <w:t xml:space="preserve"> Les touches du jeu</w:t>
       </w:r>
     </w:p>
     <w:p>
@@ -1984,7 +2007,7 @@
       <w:rPr>
         <w:noProof/>
       </w:rPr>
-      <w:t>2 décembre 2020</w:t>
+      <w:t>3 décembre 2020</w:t>
     </w:r>
     <w:r>
       <w:fldChar w:fldCharType="end"/>
@@ -2019,27 +2042,14 @@
     <w:r>
       <w:t>/</w:t>
     </w:r>
-    <w:r>
-      <w:fldChar w:fldCharType="begin"/>
-    </w:r>
-    <w:r>
-      <w:instrText xml:space="preserve"> SECTIONPAGES  \* Arabic  \* MERGEFORMAT </w:instrText>
-    </w:r>
-    <w:r>
-      <w:fldChar w:fldCharType="separate"/>
-    </w:r>
-    <w:r>
-      <w:rPr>
-        <w:noProof/>
-      </w:rPr>
-      <w:t>2</w:t>
-    </w:r>
-    <w:r>
-      <w:rPr>
-        <w:noProof/>
-      </w:rPr>
-      <w:fldChar w:fldCharType="end"/>
-    </w:r>
+    <w:fldSimple w:instr=" SECTIONPAGES  \* Arabic  \* MERGEFORMAT ">
+      <w:r>
+        <w:rPr>
+          <w:noProof/>
+        </w:rPr>
+        <w:t>2</w:t>
+      </w:r>
+    </w:fldSimple>
   </w:p>
 </w:ftr>
 </file>
@@ -2136,35 +2146,32 @@
         </wp:anchor>
       </w:drawing>
     </w:r>
+    <w:fldSimple w:instr=" AUTHOR  \* FirstCap  \* MERGEFORMAT ">
+      <w:r>
+        <w:rPr>
+          <w:noProof/>
+        </w:rPr>
+        <w:t>Bovay Louis</w:t>
+      </w:r>
+    </w:fldSimple>
+    <w:r>
+      <w:ptab w:relativeTo="margin" w:alignment="center" w:leader="none"/>
+    </w:r>
     <w:r>
       <w:fldChar w:fldCharType="begin"/>
     </w:r>
     <w:r>
-      <w:instrText xml:space="preserve"> AUTHOR  \* FirstCap  \* MERGEFORMAT </w:instrText>
+      <w:instrText xml:space="preserve"> TITLE  \* FirstCap  \* MERGEFORMAT </w:instrText>
     </w:r>
     <w:r>
       <w:fldChar w:fldCharType="separate"/>
     </w:r>
     <w:r>
-      <w:rPr>
-        <w:noProof/>
-      </w:rPr>
-      <w:t>Bovay Louis</w:t>
+      <w:t>FlappyBird – Mode d’emploi</w:t>
     </w:r>
     <w:r>
-      <w:rPr>
-        <w:noProof/>
-      </w:rPr>
       <w:fldChar w:fldCharType="end"/>
     </w:r>
-    <w:r>
-      <w:ptab w:relativeTo="margin" w:alignment="center" w:leader="none"/>
-    </w:r>
-    <w:fldSimple w:instr=" TITLE  \* FirstCap  \* MERGEFORMAT ">
-      <w:r>
-        <w:t>FlappyBird – Mode d’emploi</w:t>
-      </w:r>
-    </w:fldSimple>
     <w:r>
       <w:ptab w:relativeTo="margin" w:alignment="right" w:leader="none"/>
     </w:r>

</xml_diff>

<commit_message>
mise a jours et réimpression
</commit_message>
<xml_diff>
--- a/docs/FlappyBird_ModeDEmploi.docx
+++ b/docs/FlappyBird_ModeDEmploi.docx
@@ -937,7 +937,7 @@
           <w:r>
             <w:fldChar w:fldCharType="separate"/>
           </w:r>
-          <w:hyperlink w:anchor="_Toc58853963" w:history="1">
+          <w:hyperlink w:anchor="_Toc61342848" w:history="1">
             <w:r>
               <w:rPr>
                 <w:rStyle w:val="Lienhypertexte"/>
@@ -980,7 +980,7 @@
                 <w:noProof/>
                 <w:webHidden/>
               </w:rPr>
-              <w:instrText xml:space="preserve"> PAGEREF _Toc58853963 \h </w:instrText>
+              <w:instrText xml:space="preserve"> PAGEREF _Toc61342848 \h </w:instrText>
             </w:r>
             <w:r>
               <w:rPr>
@@ -1025,7 +1025,7 @@
               <w:lang w:eastAsia="fr-CH"/>
             </w:rPr>
           </w:pPr>
-          <w:hyperlink w:anchor="_Toc58853964" w:history="1">
+          <w:hyperlink w:anchor="_Toc61342849" w:history="1">
             <w:r>
               <w:rPr>
                 <w:rStyle w:val="Lienhypertexte"/>
@@ -1068,7 +1068,7 @@
                 <w:noProof/>
                 <w:webHidden/>
               </w:rPr>
-              <w:instrText xml:space="preserve"> PAGEREF _Toc58853964 \h </w:instrText>
+              <w:instrText xml:space="preserve"> PAGEREF _Toc61342849 \h </w:instrText>
             </w:r>
             <w:r>
               <w:rPr>
@@ -1113,7 +1113,7 @@
               <w:lang w:eastAsia="fr-CH"/>
             </w:rPr>
           </w:pPr>
-          <w:hyperlink w:anchor="_Toc58853965" w:history="1">
+          <w:hyperlink w:anchor="_Toc61342850" w:history="1">
             <w:r>
               <w:rPr>
                 <w:rStyle w:val="Lienhypertexte"/>
@@ -1156,7 +1156,7 @@
                 <w:noProof/>
                 <w:webHidden/>
               </w:rPr>
-              <w:instrText xml:space="preserve"> PAGEREF _Toc58853965 \h </w:instrText>
+              <w:instrText xml:space="preserve"> PAGEREF _Toc61342850 \h </w:instrText>
             </w:r>
             <w:r>
               <w:rPr>
@@ -1201,7 +1201,7 @@
               <w:lang w:eastAsia="fr-CH"/>
             </w:rPr>
           </w:pPr>
-          <w:hyperlink w:anchor="_Toc58853966" w:history="1">
+          <w:hyperlink w:anchor="_Toc61342851" w:history="1">
             <w:r>
               <w:rPr>
                 <w:rStyle w:val="Lienhypertexte"/>
@@ -1244,7 +1244,7 @@
                 <w:noProof/>
                 <w:webHidden/>
               </w:rPr>
-              <w:instrText xml:space="preserve"> PAGEREF _Toc58853966 \h </w:instrText>
+              <w:instrText xml:space="preserve"> PAGEREF _Toc61342851 \h </w:instrText>
             </w:r>
             <w:r>
               <w:rPr>
@@ -1289,7 +1289,7 @@
               <w:lang w:eastAsia="fr-CH"/>
             </w:rPr>
           </w:pPr>
-          <w:hyperlink w:anchor="_Toc58853967" w:history="1">
+          <w:hyperlink w:anchor="_Toc61342852" w:history="1">
             <w:r>
               <w:rPr>
                 <w:rStyle w:val="Lienhypertexte"/>
@@ -1332,7 +1332,7 @@
                 <w:noProof/>
                 <w:webHidden/>
               </w:rPr>
-              <w:instrText xml:space="preserve"> PAGEREF _Toc58853967 \h </w:instrText>
+              <w:instrText xml:space="preserve"> PAGEREF _Toc61342852 \h </w:instrText>
             </w:r>
             <w:r>
               <w:rPr>
@@ -1377,7 +1377,7 @@
               <w:lang w:eastAsia="fr-CH"/>
             </w:rPr>
           </w:pPr>
-          <w:hyperlink w:anchor="_Toc58853968" w:history="1">
+          <w:hyperlink w:anchor="_Toc61342853" w:history="1">
             <w:r>
               <w:rPr>
                 <w:rStyle w:val="Lienhypertexte"/>
@@ -1420,7 +1420,7 @@
                 <w:noProof/>
                 <w:webHidden/>
               </w:rPr>
-              <w:instrText xml:space="preserve"> PAGEREF _Toc58853968 \h </w:instrText>
+              <w:instrText xml:space="preserve"> PAGEREF _Toc61342853 \h </w:instrText>
             </w:r>
             <w:r>
               <w:rPr>
@@ -1465,7 +1465,7 @@
               <w:lang w:eastAsia="fr-CH"/>
             </w:rPr>
           </w:pPr>
-          <w:hyperlink w:anchor="_Toc58853969" w:history="1">
+          <w:hyperlink w:anchor="_Toc61342854" w:history="1">
             <w:r>
               <w:rPr>
                 <w:rStyle w:val="Lienhypertexte"/>
@@ -1508,7 +1508,7 @@
                 <w:noProof/>
                 <w:webHidden/>
               </w:rPr>
-              <w:instrText xml:space="preserve"> PAGEREF _Toc58853969 \h </w:instrText>
+              <w:instrText xml:space="preserve"> PAGEREF _Toc61342854 \h </w:instrText>
             </w:r>
             <w:r>
               <w:rPr>
@@ -1572,7 +1572,7 @@
       <w:pPr>
         <w:pStyle w:val="Titre1"/>
       </w:pPr>
-      <w:bookmarkStart w:id="0" w:name="_Toc58853963"/>
+      <w:bookmarkStart w:id="0" w:name="_Toc61342848"/>
       <w:r>
         <w:t>Prérequis</w:t>
       </w:r>
@@ -1600,7 +1600,7 @@
       <w:pPr>
         <w:pStyle w:val="Titre1"/>
       </w:pPr>
-      <w:bookmarkStart w:id="1" w:name="_Toc58853964"/>
+      <w:bookmarkStart w:id="1" w:name="_Toc61342849"/>
       <w:r>
         <w:t>Règles</w:t>
       </w:r>
@@ -1678,14 +1678,30 @@
       <w:r>
         <w:t xml:space="preserve">Figure </w:t>
       </w:r>
-      <w:fldSimple w:instr=" SEQ Figure \* ARABIC ">
-        <w:r>
-          <w:rPr>
-            <w:noProof/>
-          </w:rPr>
-          <w:t>1</w:t>
-        </w:r>
-      </w:fldSimple>
+      <w:r>
+        <w:fldChar w:fldCharType="begin"/>
+      </w:r>
+      <w:r>
+        <w:instrText xml:space="preserve"> SEQ Figure \</w:instrText>
+      </w:r>
+      <w:r>
+        <w:instrText xml:space="preserve">* ARABIC </w:instrText>
+      </w:r>
+      <w:r>
+        <w:fldChar w:fldCharType="separate"/>
+      </w:r>
+      <w:r>
+        <w:rPr>
+          <w:noProof/>
+        </w:rPr>
+        <w:t>1</w:t>
+      </w:r>
+      <w:r>
+        <w:rPr>
+          <w:noProof/>
+        </w:rPr>
+        <w:fldChar w:fldCharType="end"/>
+      </w:r>
       <w:r>
         <w:t xml:space="preserve"> Fenêtre du jeu</w:t>
       </w:r>
@@ -1709,7 +1725,7 @@
       <w:pPr>
         <w:pStyle w:val="Titre1"/>
       </w:pPr>
-      <w:bookmarkStart w:id="2" w:name="_Toc58853965"/>
+      <w:bookmarkStart w:id="2" w:name="_Toc61342850"/>
       <w:r>
         <w:t>Jouer à FlappyBird</w:t>
       </w:r>
@@ -1719,7 +1735,7 @@
       <w:pPr>
         <w:pStyle w:val="Titre2"/>
       </w:pPr>
-      <w:bookmarkStart w:id="3" w:name="_Toc58853966"/>
+      <w:bookmarkStart w:id="3" w:name="_Toc61342851"/>
       <w:r>
         <w:t>Les touches</w:t>
       </w:r>
@@ -1792,27 +1808,14 @@
       <w:r>
         <w:t xml:space="preserve">Figure </w:t>
       </w:r>
-      <w:r>
-        <w:fldChar w:fldCharType="begin"/>
-      </w:r>
-      <w:r>
-        <w:instrText xml:space="preserve"> SEQ Figure \* ARABIC </w:instrText>
-      </w:r>
-      <w:r>
-        <w:fldChar w:fldCharType="separate"/>
-      </w:r>
-      <w:r>
-        <w:rPr>
-          <w:noProof/>
-        </w:rPr>
-        <w:t>2</w:t>
-      </w:r>
-      <w:r>
-        <w:rPr>
-          <w:noProof/>
-        </w:rPr>
-        <w:fldChar w:fldCharType="end"/>
-      </w:r>
+      <w:fldSimple w:instr=" SEQ Figure \* ARABIC ">
+        <w:r>
+          <w:rPr>
+            <w:noProof/>
+          </w:rPr>
+          <w:t>2</w:t>
+        </w:r>
+      </w:fldSimple>
       <w:r>
         <w:t xml:space="preserve"> Les touches du jeu</w:t>
       </w:r>
@@ -1821,7 +1824,7 @@
       <w:pPr>
         <w:pStyle w:val="Titre2"/>
       </w:pPr>
-      <w:bookmarkStart w:id="4" w:name="_Toc58853967"/>
+      <w:bookmarkStart w:id="4" w:name="_Toc61342852"/>
       <w:r>
         <w:t>Jouer au jeu</w:t>
       </w:r>
@@ -1897,7 +1900,7 @@
       <w:pPr>
         <w:pStyle w:val="Titre2"/>
       </w:pPr>
-      <w:bookmarkStart w:id="5" w:name="_Toc58853968"/>
+      <w:bookmarkStart w:id="5" w:name="_Toc61342853"/>
       <w:r>
         <w:t>Mode difficile</w:t>
       </w:r>
@@ -1979,7 +1982,7 @@
       <w:pPr>
         <w:pStyle w:val="Titre2"/>
       </w:pPr>
-      <w:bookmarkStart w:id="6" w:name="_Toc58853969"/>
+      <w:bookmarkStart w:id="6" w:name="_Toc61342854"/>
       <w:r>
         <w:t xml:space="preserve">FlappyBird </w:t>
       </w:r>
@@ -2121,14 +2124,27 @@
                             <w:r>
                               <w:t xml:space="preserve">Figure </w:t>
                             </w:r>
-                            <w:fldSimple w:instr=" SEQ Figure \* ARABIC ">
-                              <w:r>
-                                <w:rPr>
-                                  <w:noProof/>
-                                </w:rPr>
-                                <w:t>3</w:t>
-                              </w:r>
-                            </w:fldSimple>
+                            <w:r>
+                              <w:fldChar w:fldCharType="begin"/>
+                            </w:r>
+                            <w:r>
+                              <w:instrText xml:space="preserve"> SEQ Figure \* ARABIC </w:instrText>
+                            </w:r>
+                            <w:r>
+                              <w:fldChar w:fldCharType="separate"/>
+                            </w:r>
+                            <w:r>
+                              <w:rPr>
+                                <w:noProof/>
+                              </w:rPr>
+                              <w:t>3</w:t>
+                            </w:r>
+                            <w:r>
+                              <w:rPr>
+                                <w:noProof/>
+                              </w:rPr>
+                              <w:fldChar w:fldCharType="end"/>
+                            </w:r>
                             <w:r>
                               <w:t xml:space="preserve"> Objets qui vous foncent dessus</w:t>
                             </w:r>
@@ -2163,14 +2179,27 @@
                       <w:r>
                         <w:t xml:space="preserve">Figure </w:t>
                       </w:r>
-                      <w:fldSimple w:instr=" SEQ Figure \* ARABIC ">
-                        <w:r>
-                          <w:rPr>
-                            <w:noProof/>
-                          </w:rPr>
-                          <w:t>3</w:t>
-                        </w:r>
-                      </w:fldSimple>
+                      <w:r>
+                        <w:fldChar w:fldCharType="begin"/>
+                      </w:r>
+                      <w:r>
+                        <w:instrText xml:space="preserve"> SEQ Figure \* ARABIC </w:instrText>
+                      </w:r>
+                      <w:r>
+                        <w:fldChar w:fldCharType="separate"/>
+                      </w:r>
+                      <w:r>
+                        <w:rPr>
+                          <w:noProof/>
+                        </w:rPr>
+                        <w:t>3</w:t>
+                      </w:r>
+                      <w:r>
+                        <w:rPr>
+                          <w:noProof/>
+                        </w:rPr>
+                        <w:fldChar w:fldCharType="end"/>
+                      </w:r>
                       <w:r>
                         <w:t xml:space="preserve"> Objets qui vous foncent dessus</w:t>
                       </w:r>
@@ -2551,11 +2580,201 @@
       <w:r>
         <w:t>Faite voler votre oiseau de l’espace avec espace, et tirez avec la touche P</w:t>
       </w:r>
+      <w:r>
+        <w:t>.</w:t>
+      </w:r>
     </w:p>
+    <w:p>
+      <w:r>
+        <w:rPr>
+          <w:noProof/>
+        </w:rPr>
+        <mc:AlternateContent>
+          <mc:Choice Requires="wps">
+            <w:drawing>
+              <wp:anchor distT="0" distB="0" distL="114300" distR="114300" simplePos="0" relativeHeight="251676672" behindDoc="0" locked="0" layoutInCell="1" allowOverlap="1" wp14:anchorId="42B68ACD" wp14:editId="0904D27E">
+                <wp:simplePos x="0" y="0"/>
+                <wp:positionH relativeFrom="column">
+                  <wp:posOffset>2136775</wp:posOffset>
+                </wp:positionH>
+                <wp:positionV relativeFrom="paragraph">
+                  <wp:posOffset>1786890</wp:posOffset>
+                </wp:positionV>
+                <wp:extent cx="1183640" cy="635"/>
+                <wp:effectExtent l="0" t="0" r="0" b="0"/>
+                <wp:wrapTopAndBottom/>
+                <wp:docPr id="19" name="Zone de texte 19"/>
+                <wp:cNvGraphicFramePr/>
+                <a:graphic xmlns:a="http://schemas.openxmlformats.org/drawingml/2006/main">
+                  <a:graphicData uri="http://schemas.microsoft.com/office/word/2010/wordprocessingShape">
+                    <wps:wsp>
+                      <wps:cNvSpPr txBox="1"/>
+                      <wps:spPr>
+                        <a:xfrm>
+                          <a:off x="0" y="0"/>
+                          <a:ext cx="1183640" cy="635"/>
+                        </a:xfrm>
+                        <a:prstGeom prst="rect">
+                          <a:avLst/>
+                        </a:prstGeom>
+                        <a:solidFill>
+                          <a:prstClr val="white"/>
+                        </a:solidFill>
+                        <a:ln>
+                          <a:noFill/>
+                        </a:ln>
+                      </wps:spPr>
+                      <wps:txbx>
+                        <w:txbxContent>
+                          <w:p>
+                            <w:pPr>
+                              <w:pStyle w:val="Lgende"/>
+                              <w:rPr>
+                                <w:noProof/>
+                                <w:sz w:val="24"/>
+                              </w:rPr>
+                            </w:pPr>
+                            <w:r>
+                              <w:t xml:space="preserve">Figure </w:t>
+                            </w:r>
+                            <w:fldSimple w:instr=" SEQ Figure \* ARABIC ">
+                              <w:r>
+                                <w:rPr>
+                                  <w:noProof/>
+                                </w:rPr>
+                                <w:t>4</w:t>
+                              </w:r>
+                            </w:fldSimple>
+                            <w:r>
+                              <w:t xml:space="preserve"> Boss</w:t>
+                            </w:r>
+                          </w:p>
+                        </w:txbxContent>
+                      </wps:txbx>
+                      <wps:bodyPr rot="0" spcFirstLastPara="0" vertOverflow="overflow" horzOverflow="overflow" vert="horz" wrap="square" lIns="0" tIns="0" rIns="0" bIns="0" numCol="1" spcCol="0" rtlCol="0" fromWordArt="0" anchor="t" anchorCtr="0" forceAA="0" compatLnSpc="1">
+                        <a:prstTxWarp prst="textNoShape">
+                          <a:avLst/>
+                        </a:prstTxWarp>
+                        <a:spAutoFit/>
+                      </wps:bodyPr>
+                    </wps:wsp>
+                  </a:graphicData>
+                </a:graphic>
+              </wp:anchor>
+            </w:drawing>
+          </mc:Choice>
+          <mc:Fallback>
+            <w:pict>
+              <v:shape w14:anchorId="42B68ACD" id="Zone de texte 19" o:spid="_x0000_s1033" type="#_x0000_t202" style="position:absolute;margin-left:168.25pt;margin-top:140.7pt;width:93.2pt;height:.05pt;z-index:251676672;visibility:visible;mso-wrap-style:square;mso-wrap-distance-left:9pt;mso-wrap-distance-top:0;mso-wrap-distance-right:9pt;mso-wrap-distance-bottom:0;mso-position-horizontal:absolute;mso-position-horizontal-relative:text;mso-position-vertical:absolute;mso-position-vertical-relative:text;v-text-anchor:top" o:gfxdata="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" stroked="f">
+                <v:textbox style="mso-fit-shape-to-text:t" inset="0,0,0,0">
+                  <w:txbxContent>
+                    <w:p>
+                      <w:pPr>
+                        <w:pStyle w:val="Lgende"/>
+                        <w:rPr>
+                          <w:noProof/>
+                          <w:sz w:val="24"/>
+                        </w:rPr>
+                      </w:pPr>
+                      <w:r>
+                        <w:t xml:space="preserve">Figure </w:t>
+                      </w:r>
+                      <w:fldSimple w:instr=" SEQ Figure \* ARABIC ">
+                        <w:r>
+                          <w:rPr>
+                            <w:noProof/>
+                          </w:rPr>
+                          <w:t>4</w:t>
+                        </w:r>
+                      </w:fldSimple>
+                      <w:r>
+                        <w:t xml:space="preserve"> Boss</w:t>
+                      </w:r>
+                    </w:p>
+                  </w:txbxContent>
+                </v:textbox>
+                <w10:wrap type="topAndBottom"/>
+              </v:shape>
+            </w:pict>
+          </mc:Fallback>
+        </mc:AlternateContent>
+      </w:r>
+      <w:r>
+        <w:rPr>
+          <w:noProof/>
+        </w:rPr>
+        <w:drawing>
+          <wp:anchor distT="0" distB="0" distL="114300" distR="114300" simplePos="0" relativeHeight="251674624" behindDoc="0" locked="0" layoutInCell="1" allowOverlap="1" wp14:anchorId="5349225E" wp14:editId="60F64C6E">
+            <wp:simplePos x="0" y="0"/>
+            <wp:positionH relativeFrom="column">
+              <wp:posOffset>2137162</wp:posOffset>
+            </wp:positionH>
+            <wp:positionV relativeFrom="paragraph">
+              <wp:posOffset>546404</wp:posOffset>
+            </wp:positionV>
+            <wp:extent cx="1183640" cy="1183640"/>
+            <wp:effectExtent l="0" t="0" r="0" b="0"/>
+            <wp:wrapTopAndBottom/>
+            <wp:docPr id="18" name="Image 18"/>
+            <wp:cNvGraphicFramePr>
+              <a:graphicFrameLocks xmlns:a="http://schemas.openxmlformats.org/drawingml/2006/main" noChangeAspect="1"/>
+            </wp:cNvGraphicFramePr>
+            <a:graphic xmlns:a="http://schemas.openxmlformats.org/drawingml/2006/main">
+              <a:graphicData uri="http://schemas.openxmlformats.org/drawingml/2006/picture">
+                <pic:pic xmlns:pic="http://schemas.openxmlformats.org/drawingml/2006/picture">
+                  <pic:nvPicPr>
+                    <pic:cNvPr id="0" name="Picture 1"/>
+                    <pic:cNvPicPr>
+                      <a:picLocks noChangeAspect="1" noChangeArrowheads="1"/>
+                    </pic:cNvPicPr>
+                  </pic:nvPicPr>
+                  <pic:blipFill>
+                    <a:blip r:embed="rId35">
+                      <a:extLst>
+                        <a:ext uri="{28A0092B-C50C-407E-A947-70E740481C1C}">
+                          <a14:useLocalDpi xmlns:a14="http://schemas.microsoft.com/office/drawing/2010/main" val="0"/>
+                        </a:ext>
+                      </a:extLst>
+                    </a:blip>
+                    <a:srcRect/>
+                    <a:stretch>
+                      <a:fillRect/>
+                    </a:stretch>
+                  </pic:blipFill>
+                  <pic:spPr bwMode="auto">
+                    <a:xfrm>
+                      <a:off x="0" y="0"/>
+                      <a:ext cx="1183640" cy="1183640"/>
+                    </a:xfrm>
+                    <a:prstGeom prst="rect">
+                      <a:avLst/>
+                    </a:prstGeom>
+                    <a:noFill/>
+                    <a:ln>
+                      <a:noFill/>
+                    </a:ln>
+                  </pic:spPr>
+                </pic:pic>
+              </a:graphicData>
+            </a:graphic>
+          </wp:anchor>
+        </w:drawing>
+      </w:r>
+      <w:r>
+        <w:t>Après avoir détruit un certain nombre d’objet, un boss va apparaitre, il faudra le terrasser tout en évitant les projectiles qu’il vous tire dessus.</w:t>
+      </w:r>
+      <w:r>
+        <w:rPr>
+          <w:noProof/>
+        </w:rPr>
+        <w:t xml:space="preserve"> </w:t>
+      </w:r>
+    </w:p>
+    <w:p/>
     <w:sectPr>
-      <w:headerReference w:type="default" r:id="rId35"/>
-      <w:footerReference w:type="default" r:id="rId36"/>
-      <w:headerReference w:type="first" r:id="rId37"/>
+      <w:headerReference w:type="default" r:id="rId36"/>
+      <w:footerReference w:type="default" r:id="rId37"/>
+      <w:headerReference w:type="first" r:id="rId38"/>
       <w:pgSz w:w="11906" w:h="16838"/>
       <w:pgMar w:top="1417" w:right="1417" w:bottom="1417" w:left="1417" w:header="708" w:footer="708" w:gutter="0"/>
       <w:pgNumType w:start="1"/>
@@ -2669,7 +2888,7 @@
       <w:rPr>
         <w:noProof/>
       </w:rPr>
-      <w:t>14 décembre 2020</w:t>
+      <w:t>12 janvier 2021</w:t>
     </w:r>
     <w:r>
       <w:fldChar w:fldCharType="end"/>
@@ -2704,27 +2923,14 @@
     <w:r>
       <w:t>/</w:t>
     </w:r>
-    <w:r>
-      <w:fldChar w:fldCharType="begin"/>
-    </w:r>
-    <w:r>
-      <w:instrText xml:space="preserve"> SECTIONPAGES  \* Arabic  \* MERGEFORMAT </w:instrText>
-    </w:r>
-    <w:r>
-      <w:fldChar w:fldCharType="separate"/>
-    </w:r>
-    <w:r>
-      <w:rPr>
-        <w:noProof/>
-      </w:rPr>
-      <w:t>3</w:t>
-    </w:r>
-    <w:r>
-      <w:rPr>
-        <w:noProof/>
-      </w:rPr>
-      <w:fldChar w:fldCharType="end"/>
-    </w:r>
+    <w:fldSimple w:instr=" SECTIONPAGES  \* Arabic  \* MERGEFORMAT ">
+      <w:r>
+        <w:rPr>
+          <w:noProof/>
+        </w:rPr>
+        <w:t>3</w:t>
+      </w:r>
+    </w:fldSimple>
   </w:p>
 </w:ftr>
 </file>
@@ -2821,35 +3027,32 @@
         </wp:anchor>
       </w:drawing>
     </w:r>
+    <w:fldSimple w:instr=" AUTHOR  \* FirstCap  \* MERGEFORMAT ">
+      <w:r>
+        <w:rPr>
+          <w:noProof/>
+        </w:rPr>
+        <w:t>Bovay Louis</w:t>
+      </w:r>
+    </w:fldSimple>
+    <w:r>
+      <w:ptab w:relativeTo="margin" w:alignment="center" w:leader="none"/>
+    </w:r>
     <w:r>
       <w:fldChar w:fldCharType="begin"/>
     </w:r>
     <w:r>
-      <w:instrText xml:space="preserve"> AUTHOR  \* FirstCap  \* MERGEFORMAT </w:instrText>
+      <w:instrText xml:space="preserve"> TITLE  \* FirstCap  \* MERGEFORMAT </w:instrText>
     </w:r>
     <w:r>
       <w:fldChar w:fldCharType="separate"/>
     </w:r>
     <w:r>
-      <w:rPr>
-        <w:noProof/>
-      </w:rPr>
-      <w:t>Bovay Louis</w:t>
+      <w:t>FlappyBird – Mode d’emploi</w:t>
     </w:r>
     <w:r>
-      <w:rPr>
-        <w:noProof/>
-      </w:rPr>
       <w:fldChar w:fldCharType="end"/>
     </w:r>
-    <w:r>
-      <w:ptab w:relativeTo="margin" w:alignment="center" w:leader="none"/>
-    </w:r>
-    <w:fldSimple w:instr=" TITLE  \* FirstCap  \* MERGEFORMAT ">
-      <w:r>
-        <w:t>FlappyBird – Mode d’emploi</w:t>
-      </w:r>
-    </w:fldSimple>
     <w:r>
       <w:ptab w:relativeTo="margin" w:alignment="right" w:leader="none"/>
     </w:r>

</xml_diff>